<commit_message>
Nc vc razmika JEAAAA BOII
</commit_message>
<xml_diff>
--- a/drugo/NUP_seminarska_nerelacijske_baze.docx
+++ b/drugo/NUP_seminarska_nerelacijske_baze.docx
@@ -1,6 +1,6 @@
 
 <file path=word/document.xml><?xml version="1.0" encoding="utf-8"?>
-<w:document xmlns:wpc="http://schemas.microsoft.com/office/word/2010/wordprocessingCanvas" xmlns:cx="http://schemas.microsoft.com/office/drawing/2014/chartex" xmlns:mc="http://schemas.openxmlformats.org/markup-compatibility/2006" xmlns:o="urn:schemas-microsoft-com:office:office" xmlns:r="http://schemas.openxmlformats.org/officeDocument/2006/relationships" xmlns:m="http://schemas.openxmlformats.org/officeDocument/2006/math" xmlns:v="urn:schemas-microsoft-com:vml" xmlns:wp14="http://schemas.microsoft.com/office/word/2010/wordprocessingDrawing" xmlns:wp="http://schemas.openxmlformats.org/drawingml/2006/wordprocessingDrawing" xmlns:w10="urn:schemas-microsoft-com:office:word" xmlns:w="http://schemas.openxmlformats.org/wordprocessingml/2006/main" xmlns:w14="http://schemas.microsoft.com/office/word/2010/wordml" xmlns:w15="http://schemas.microsoft.com/office/word/2012/wordml" xmlns:w16se="http://schemas.microsoft.com/office/word/2015/wordml/symex" xmlns:wpg="http://schemas.microsoft.com/office/word/2010/wordprocessingGroup" xmlns:wpi="http://schemas.microsoft.com/office/word/2010/wordprocessingInk" xmlns:wne="http://schemas.microsoft.com/office/word/2006/wordml" xmlns:wps="http://schemas.microsoft.com/office/word/2010/wordprocessingShape" mc:Ignorable="w14 w15 w16se wp14">
+<w:document xmlns:wpc="http://schemas.microsoft.com/office/word/2010/wordprocessingCanvas" xmlns:cx="http://schemas.microsoft.com/office/drawing/2014/chartex" xmlns:cx1="http://schemas.microsoft.com/office/drawing/2015/9/8/chartex" xmlns:cx2="http://schemas.microsoft.com/office/drawing/2015/10/21/chartex" xmlns:cx3="http://schemas.microsoft.com/office/drawing/2016/5/9/chartex" xmlns:cx4="http://schemas.microsoft.com/office/drawing/2016/5/10/chartex" xmlns:cx5="http://schemas.microsoft.com/office/drawing/2016/5/11/chartex" xmlns:cx6="http://schemas.microsoft.com/office/drawing/2016/5/12/chartex" xmlns:cx7="http://schemas.microsoft.com/office/drawing/2016/5/13/chartex" xmlns:cx8="http://schemas.microsoft.com/office/drawing/2016/5/14/chartex" xmlns:mc="http://schemas.openxmlformats.org/markup-compatibility/2006" xmlns:aink="http://schemas.microsoft.com/office/drawing/2016/ink" xmlns:am3d="http://schemas.microsoft.com/office/drawing/2017/model3d" xmlns:o="urn:schemas-microsoft-com:office:office" xmlns:r="http://schemas.openxmlformats.org/officeDocument/2006/relationships" xmlns:m="http://schemas.openxmlformats.org/officeDocument/2006/math" xmlns:v="urn:schemas-microsoft-com:vml" xmlns:wp14="http://schemas.microsoft.com/office/word/2010/wordprocessingDrawing" xmlns:wp="http://schemas.openxmlformats.org/drawingml/2006/wordprocessingDrawing" xmlns:w10="urn:schemas-microsoft-com:office:word" xmlns:w="http://schemas.openxmlformats.org/wordprocessingml/2006/main" xmlns:w14="http://schemas.microsoft.com/office/word/2010/wordml" xmlns:w15="http://schemas.microsoft.com/office/word/2012/wordml" xmlns:w16cid="http://schemas.microsoft.com/office/word/2016/wordml/cid" xmlns:w16se="http://schemas.microsoft.com/office/word/2015/wordml/symex" xmlns:wpg="http://schemas.microsoft.com/office/word/2010/wordprocessingGroup" xmlns:wpi="http://schemas.microsoft.com/office/word/2010/wordprocessingInk" xmlns:wne="http://schemas.microsoft.com/office/word/2006/wordml" xmlns:wps="http://schemas.microsoft.com/office/word/2010/wordprocessingShape" mc:Ignorable="w14 w15 w16se w16cid wp14">
   <w:body>
     <w:p>
       <w:r>
@@ -396,7 +396,7 @@
           <w:r>
             <w:fldChar w:fldCharType="separate"/>
           </w:r>
-          <w:hyperlink w:anchor="_Toc509386468" w:history="1">
+          <w:hyperlink w:anchor="_Toc509609680" w:history="1">
             <w:r>
               <w:rPr>
                 <w:rStyle w:val="Hiperpovezava"/>
@@ -423,77 +423,7 @@
                 <w:noProof/>
                 <w:webHidden/>
               </w:rPr>
-              <w:instrText xml:space="preserve"> PAGEREF _Toc509386468 \h </w:instrText>
-            </w:r>
-            <w:r>
-              <w:rPr>
-                <w:noProof/>
-                <w:webHidden/>
-              </w:rPr>
-            </w:r>
-            <w:r>
-              <w:rPr>
-                <w:noProof/>
-                <w:webHidden/>
-              </w:rPr>
-              <w:fldChar w:fldCharType="separate"/>
-            </w:r>
-            <w:r>
-              <w:rPr>
-                <w:noProof/>
-                <w:webHidden/>
-              </w:rPr>
-              <w:t>2</w:t>
-            </w:r>
-            <w:r>
-              <w:rPr>
-                <w:noProof/>
-                <w:webHidden/>
-              </w:rPr>
-              <w:fldChar w:fldCharType="end"/>
-            </w:r>
-          </w:hyperlink>
-        </w:p>
-        <w:p>
-          <w:pPr>
-            <w:pStyle w:val="Kazalovsebine1"/>
-            <w:tabs>
-              <w:tab w:val="right" w:leader="dot" w:pos="9062"/>
-            </w:tabs>
-            <w:rPr>
-              <w:rFonts w:eastAsiaTheme="minorEastAsia"/>
-              <w:noProof/>
-              <w:lang w:eastAsia="sl-SI"/>
-            </w:rPr>
-          </w:pPr>
-          <w:hyperlink w:anchor="_Toc509386469" w:history="1">
-            <w:r>
-              <w:rPr>
-                <w:rStyle w:val="Hiperpovezava"/>
-                <w:noProof/>
-              </w:rPr>
-              <w:t>2. Tipografija</w:t>
-            </w:r>
-            <w:r>
-              <w:rPr>
-                <w:noProof/>
-                <w:webHidden/>
-              </w:rPr>
-              <w:tab/>
-            </w:r>
-            <w:r>
-              <w:rPr>
-                <w:noProof/>
-                <w:webHidden/>
-              </w:rPr>
-              <w:fldChar w:fldCharType="begin"/>
-            </w:r>
-            <w:r>
-              <w:rPr>
-                <w:noProof/>
-                <w:webHidden/>
-              </w:rPr>
-              <w:instrText xml:space="preserve"> PAGEREF _Toc509386469 \h </w:instrText>
+              <w:instrText xml:space="preserve"> PAGEREF _Toc509609680 \h </w:instrText>
             </w:r>
             <w:r>
               <w:rPr>
@@ -536,7 +466,77 @@
               <w:lang w:eastAsia="sl-SI"/>
             </w:rPr>
           </w:pPr>
-          <w:hyperlink w:anchor="_Toc509386470" w:history="1">
+          <w:hyperlink w:anchor="_Toc509609681" w:history="1">
+            <w:r>
+              <w:rPr>
+                <w:rStyle w:val="Hiperpovezava"/>
+                <w:noProof/>
+              </w:rPr>
+              <w:t>2. Tipografija</w:t>
+            </w:r>
+            <w:r>
+              <w:rPr>
+                <w:noProof/>
+                <w:webHidden/>
+              </w:rPr>
+              <w:tab/>
+            </w:r>
+            <w:r>
+              <w:rPr>
+                <w:noProof/>
+                <w:webHidden/>
+              </w:rPr>
+              <w:fldChar w:fldCharType="begin"/>
+            </w:r>
+            <w:r>
+              <w:rPr>
+                <w:noProof/>
+                <w:webHidden/>
+              </w:rPr>
+              <w:instrText xml:space="preserve"> PAGEREF _Toc509609681 \h </w:instrText>
+            </w:r>
+            <w:r>
+              <w:rPr>
+                <w:noProof/>
+                <w:webHidden/>
+              </w:rPr>
+            </w:r>
+            <w:r>
+              <w:rPr>
+                <w:noProof/>
+                <w:webHidden/>
+              </w:rPr>
+              <w:fldChar w:fldCharType="separate"/>
+            </w:r>
+            <w:r>
+              <w:rPr>
+                <w:noProof/>
+                <w:webHidden/>
+              </w:rPr>
+              <w:t>3</w:t>
+            </w:r>
+            <w:r>
+              <w:rPr>
+                <w:noProof/>
+                <w:webHidden/>
+              </w:rPr>
+              <w:fldChar w:fldCharType="end"/>
+            </w:r>
+          </w:hyperlink>
+        </w:p>
+        <w:p>
+          <w:pPr>
+            <w:pStyle w:val="Kazalovsebine1"/>
+            <w:tabs>
+              <w:tab w:val="right" w:leader="dot" w:pos="9062"/>
+            </w:tabs>
+            <w:rPr>
+              <w:rFonts w:eastAsiaTheme="minorEastAsia"/>
+              <w:noProof/>
+              <w:lang w:eastAsia="sl-SI"/>
+            </w:rPr>
+          </w:pPr>
+          <w:hyperlink w:anchor="_Toc509609682" w:history="1">
             <w:r>
               <w:rPr>
                 <w:rStyle w:val="Hiperpovezava"/>
@@ -563,7 +563,7 @@
                 <w:noProof/>
                 <w:webHidden/>
               </w:rPr>
-              <w:instrText xml:space="preserve"> PAGEREF _Toc509386470 \h </w:instrText>
+              <w:instrText xml:space="preserve"> PAGEREF _Toc509609682 \h </w:instrText>
             </w:r>
             <w:r>
               <w:rPr>
@@ -606,7 +606,7 @@
               <w:lang w:eastAsia="sl-SI"/>
             </w:rPr>
           </w:pPr>
-          <w:hyperlink w:anchor="_Toc509386471" w:history="1">
+          <w:hyperlink w:anchor="_Toc509609683" w:history="1">
             <w:r>
               <w:rPr>
                 <w:rStyle w:val="Hiperpovezava"/>
@@ -633,7 +633,7 @@
                 <w:noProof/>
                 <w:webHidden/>
               </w:rPr>
-              <w:instrText xml:space="preserve"> PAGEREF _Toc509386471 \h </w:instrText>
+              <w:instrText xml:space="preserve"> PAGEREF _Toc509609683 \h </w:instrText>
             </w:r>
             <w:r>
               <w:rPr>
@@ -981,7 +981,7 @@
       <w:pPr>
         <w:pStyle w:val="Naslov1"/>
       </w:pPr>
-      <w:bookmarkStart w:id="0" w:name="_Toc509386468"/>
+      <w:bookmarkStart w:id="0" w:name="_Toc509609680"/>
       <w:r>
         <w:lastRenderedPageBreak/>
         <w:t>1. Barvna shema</w:t>
@@ -1036,13 +1036,11 @@
       <w:pPr>
         <w:pStyle w:val="Naslov1"/>
       </w:pPr>
-      <w:bookmarkStart w:id="1" w:name="_Toc509386469"/>
+      <w:bookmarkStart w:id="1" w:name="_Toc509609681"/>
       <w:r>
         <w:t>2. Tipografija</w:t>
       </w:r>
-      <w:bookmarkStart w:id="2" w:name="_GoBack"/>
       <w:bookmarkEnd w:id="1"/>
-      <w:bookmarkEnd w:id="2"/>
     </w:p>
     <w:p>
       <w:r>
@@ -1059,7 +1057,85 @@
     </w:p>
     <w:p>
       <w:r>
-        <w:t>Tipografija je enostavna in hkrati tudi prijazna na pogled.</w:t>
+        <w:t>Tipografija je enostavna in hkrati tudi prijazna na</w:t>
+      </w:r>
+      <w:bookmarkStart w:id="2" w:name="_GoBack"/>
+      <w:bookmarkEnd w:id="2"/>
+      <w:r>
+        <w:t xml:space="preserve"> pogled.</w:t>
+      </w:r>
+    </w:p>
+    <w:p/>
+    <w:p>
+      <w:pPr>
+        <w:pStyle w:val="Naslov1"/>
+      </w:pPr>
+      <w:r>
+        <w:t>3. Gradniki aplikacije</w:t>
+      </w:r>
+    </w:p>
+    <w:p>
+      <w:r>
+        <w:t>Najina aplikacija bo vsebovala naslednje gradnike:</w:t>
+      </w:r>
+    </w:p>
+    <w:p>
+      <w:pPr>
+        <w:pStyle w:val="Odstavekseznama"/>
+        <w:numPr>
+          <w:ilvl w:val="0"/>
+          <w:numId w:val="20"/>
+        </w:numPr>
+      </w:pPr>
+      <w:r>
+        <w:t>PHP (pridobivanje iz podatkovne baze)</w:t>
+      </w:r>
+    </w:p>
+    <w:p>
+      <w:pPr>
+        <w:pStyle w:val="Odstavekseznama"/>
+        <w:numPr>
+          <w:ilvl w:val="0"/>
+          <w:numId w:val="20"/>
+        </w:numPr>
+      </w:pPr>
+      <w:proofErr w:type="spellStart"/>
+      <w:r>
+        <w:t>JavaScript</w:t>
+      </w:r>
+      <w:proofErr w:type="spellEnd"/>
+      <w:r>
+        <w:t xml:space="preserve"> (urejanje html-ja na spletni strani)</w:t>
+      </w:r>
+    </w:p>
+    <w:p>
+      <w:pPr>
+        <w:pStyle w:val="Odstavekseznama"/>
+        <w:numPr>
+          <w:ilvl w:val="0"/>
+          <w:numId w:val="20"/>
+        </w:numPr>
+      </w:pPr>
+      <w:proofErr w:type="spellStart"/>
+      <w:r>
+        <w:t>Bootstrap</w:t>
+      </w:r>
+      <w:proofErr w:type="spellEnd"/>
+      <w:r>
+        <w:t xml:space="preserve"> (dizajn strani)</w:t>
+      </w:r>
+    </w:p>
+    <w:p>
+      <w:pPr>
+        <w:pStyle w:val="Naslov1"/>
+      </w:pPr>
+      <w:r>
+        <w:t>4. Vloga</w:t>
+      </w:r>
+    </w:p>
+    <w:p>
+      <w:r>
+        <w:t>Oba si bova med seboj pomagala in skupaj naredila celotno spletno stran.</w:t>
       </w:r>
     </w:p>
     <w:p/>
@@ -1068,7 +1144,7 @@
       <w:pPr>
         <w:pStyle w:val="Naslov1"/>
       </w:pPr>
-      <w:bookmarkStart w:id="3" w:name="_Toc509386470"/>
+      <w:bookmarkStart w:id="3" w:name="_Toc509609682"/>
       <w:r>
         <w:t>3. Entitete in atributi</w:t>
       </w:r>
@@ -1200,6 +1276,7 @@
       </w:pPr>
       <w:proofErr w:type="spellStart"/>
       <w:r>
+        <w:lastRenderedPageBreak/>
         <w:t>tip_id</w:t>
       </w:r>
       <w:proofErr w:type="spellEnd"/>
@@ -1336,7 +1413,6 @@
     </w:p>
     <w:p>
       <w:r>
-        <w:lastRenderedPageBreak/>
         <w:pict>
           <v:shapetype id="_x0000_t75" coordsize="21600,21600" o:spt="75" o:preferrelative="t" path="m@4@5l@4@11@9@11@9@5xe" filled="f" stroked="f">
             <v:stroke joinstyle="miter"/>
@@ -1357,7 +1433,7 @@
             <v:path o:extrusionok="f" gradientshapeok="t" o:connecttype="rect"/>
             <o:lock v:ext="edit" aspectratio="t"/>
           </v:shapetype>
-          <v:shape id="_x0000_i1025" type="#_x0000_t75" style="width:453.05pt;height:267.6pt">
+          <v:shape id="_x0000_i1025" type="#_x0000_t75" style="width:453pt;height:267.75pt">
             <v:imagedata r:id="rId9" o:title="slika"/>
           </v:shape>
         </w:pict>
@@ -1367,7 +1443,7 @@
       <w:pPr>
         <w:pStyle w:val="Naslov2"/>
       </w:pPr>
-      <w:bookmarkStart w:id="4" w:name="_Toc509386471"/>
+      <w:bookmarkStart w:id="4" w:name="_Toc509609683"/>
       <w:r>
         <w:t>3.1 CREATE stavki</w:t>
       </w:r>
@@ -1494,6 +1570,7 @@
     </w:p>
     <w:p>
       <w:r>
+        <w:lastRenderedPageBreak/>
         <w:t xml:space="preserve">-- </w:t>
       </w:r>
       <w:proofErr w:type="spellStart"/>
@@ -1803,6 +1880,7 @@
     </w:p>
     <w:p>
       <w:r>
+        <w:lastRenderedPageBreak/>
         <w:t xml:space="preserve">  CONSTRAINT `</w:t>
       </w:r>
       <w:proofErr w:type="spellStart"/>
@@ -1875,7 +1953,6 @@
     <w:p/>
     <w:p>
       <w:r>
-        <w:lastRenderedPageBreak/>
         <w:t>-- -----------------------------------------------------</w:t>
       </w:r>
     </w:p>
@@ -2079,6 +2156,7 @@
     </w:p>
     <w:p>
       <w:r>
+        <w:lastRenderedPageBreak/>
         <w:t xml:space="preserve">    FOREIGN KEY (`</w:t>
       </w:r>
       <w:proofErr w:type="spellStart"/>
@@ -2159,7 +2237,6 @@
     </w:p>
     <w:p>
       <w:r>
-        <w:lastRenderedPageBreak/>
         <w:t xml:space="preserve">    ON UPDATE NO ACTION)</w:t>
       </w:r>
     </w:p>
@@ -2204,7 +2281,7 @@
 </file>
 
 <file path=word/numbering.xml><?xml version="1.0" encoding="utf-8"?>
-<w:numbering xmlns:wpc="http://schemas.microsoft.com/office/word/2010/wordprocessingCanvas" xmlns:cx="http://schemas.microsoft.com/office/drawing/2014/chartex" xmlns:mc="http://schemas.openxmlformats.org/markup-compatibility/2006" xmlns:o="urn:schemas-microsoft-com:office:office" xmlns:r="http://schemas.openxmlformats.org/officeDocument/2006/relationships" xmlns:m="http://schemas.openxmlformats.org/officeDocument/2006/math" xmlns:v="urn:schemas-microsoft-com:vml" xmlns:wp14="http://schemas.microsoft.com/office/word/2010/wordprocessingDrawing" xmlns:wp="http://schemas.openxmlformats.org/drawingml/2006/wordprocessingDrawing" xmlns:w10="urn:schemas-microsoft-com:office:word" xmlns:w="http://schemas.openxmlformats.org/wordprocessingml/2006/main" xmlns:w14="http://schemas.microsoft.com/office/word/2010/wordml" xmlns:w15="http://schemas.microsoft.com/office/word/2012/wordml" xmlns:w16se="http://schemas.microsoft.com/office/word/2015/wordml/symex" xmlns:wpg="http://schemas.microsoft.com/office/word/2010/wordprocessingGroup" xmlns:wpi="http://schemas.microsoft.com/office/word/2010/wordprocessingInk" xmlns:wne="http://schemas.microsoft.com/office/word/2006/wordml" xmlns:wps="http://schemas.microsoft.com/office/word/2010/wordprocessingShape" mc:Ignorable="w14 w15 w16se wp14">
+<w:numbering xmlns:wpc="http://schemas.microsoft.com/office/word/2010/wordprocessingCanvas" xmlns:cx="http://schemas.microsoft.com/office/drawing/2014/chartex" xmlns:cx1="http://schemas.microsoft.com/office/drawing/2015/9/8/chartex" xmlns:cx2="http://schemas.microsoft.com/office/drawing/2015/10/21/chartex" xmlns:cx3="http://schemas.microsoft.com/office/drawing/2016/5/9/chartex" xmlns:cx4="http://schemas.microsoft.com/office/drawing/2016/5/10/chartex" xmlns:cx5="http://schemas.microsoft.com/office/drawing/2016/5/11/chartex" xmlns:cx6="http://schemas.microsoft.com/office/drawing/2016/5/12/chartex" xmlns:cx7="http://schemas.microsoft.com/office/drawing/2016/5/13/chartex" xmlns:cx8="http://schemas.microsoft.com/office/drawing/2016/5/14/chartex" xmlns:mc="http://schemas.openxmlformats.org/markup-compatibility/2006" xmlns:aink="http://schemas.microsoft.com/office/drawing/2016/ink" xmlns:am3d="http://schemas.microsoft.com/office/drawing/2017/model3d" xmlns:o="urn:schemas-microsoft-com:office:office" xmlns:r="http://schemas.openxmlformats.org/officeDocument/2006/relationships" xmlns:m="http://schemas.openxmlformats.org/officeDocument/2006/math" xmlns:v="urn:schemas-microsoft-com:vml" xmlns:wp14="http://schemas.microsoft.com/office/word/2010/wordprocessingDrawing" xmlns:wp="http://schemas.openxmlformats.org/drawingml/2006/wordprocessingDrawing" xmlns:w10="urn:schemas-microsoft-com:office:word" xmlns:w="http://schemas.openxmlformats.org/wordprocessingml/2006/main" xmlns:w14="http://schemas.microsoft.com/office/word/2010/wordml" xmlns:w15="http://schemas.microsoft.com/office/word/2012/wordml" xmlns:w16cid="http://schemas.microsoft.com/office/word/2016/wordml/cid" xmlns:w16se="http://schemas.microsoft.com/office/word/2015/wordml/symex" xmlns:wpg="http://schemas.microsoft.com/office/word/2010/wordprocessingGroup" xmlns:wpi="http://schemas.microsoft.com/office/word/2010/wordprocessingInk" xmlns:wne="http://schemas.microsoft.com/office/word/2006/wordml" xmlns:wps="http://schemas.microsoft.com/office/word/2010/wordprocessingShape" mc:Ignorable="w14 w15 w16se w16cid wp14">
   <w:abstractNum w:abstractNumId="0" w15:restartNumberingAfterBreak="0">
     <w:nsid w:val="027732D9"/>
     <w:multiLevelType w:val="hybridMultilevel"/>
@@ -4011,6 +4088,119 @@
       <w:pPr>
         <w:ind w:left="6480" w:hanging="180"/>
       </w:pPr>
+    </w:lvl>
+  </w:abstractNum>
+  <w:abstractNum w:abstractNumId="19" w15:restartNumberingAfterBreak="0">
+    <w:nsid w:val="7FBB07F0"/>
+    <w:multiLevelType w:val="hybridMultilevel"/>
+    <w:tmpl w:val="7F985B52"/>
+    <w:lvl w:ilvl="0" w:tplc="04240001">
+      <w:start w:val="1"/>
+      <w:numFmt w:val="bullet"/>
+      <w:lvlText w:val=""/>
+      <w:lvlJc w:val="left"/>
+      <w:pPr>
+        <w:ind w:left="720" w:hanging="360"/>
+      </w:pPr>
+      <w:rPr>
+        <w:rFonts w:ascii="Symbol" w:hAnsi="Symbol" w:hint="default"/>
+      </w:rPr>
+    </w:lvl>
+    <w:lvl w:ilvl="1" w:tplc="04240003" w:tentative="1">
+      <w:start w:val="1"/>
+      <w:numFmt w:val="bullet"/>
+      <w:lvlText w:val="o"/>
+      <w:lvlJc w:val="left"/>
+      <w:pPr>
+        <w:ind w:left="1440" w:hanging="360"/>
+      </w:pPr>
+      <w:rPr>
+        <w:rFonts w:ascii="Courier New" w:hAnsi="Courier New" w:cs="Courier New" w:hint="default"/>
+      </w:rPr>
+    </w:lvl>
+    <w:lvl w:ilvl="2" w:tplc="04240005" w:tentative="1">
+      <w:start w:val="1"/>
+      <w:numFmt w:val="bullet"/>
+      <w:lvlText w:val=""/>
+      <w:lvlJc w:val="left"/>
+      <w:pPr>
+        <w:ind w:left="2160" w:hanging="360"/>
+      </w:pPr>
+      <w:rPr>
+        <w:rFonts w:ascii="Wingdings" w:hAnsi="Wingdings" w:hint="default"/>
+      </w:rPr>
+    </w:lvl>
+    <w:lvl w:ilvl="3" w:tplc="04240001" w:tentative="1">
+      <w:start w:val="1"/>
+      <w:numFmt w:val="bullet"/>
+      <w:lvlText w:val=""/>
+      <w:lvlJc w:val="left"/>
+      <w:pPr>
+        <w:ind w:left="2880" w:hanging="360"/>
+      </w:pPr>
+      <w:rPr>
+        <w:rFonts w:ascii="Symbol" w:hAnsi="Symbol" w:hint="default"/>
+      </w:rPr>
+    </w:lvl>
+    <w:lvl w:ilvl="4" w:tplc="04240003" w:tentative="1">
+      <w:start w:val="1"/>
+      <w:numFmt w:val="bullet"/>
+      <w:lvlText w:val="o"/>
+      <w:lvlJc w:val="left"/>
+      <w:pPr>
+        <w:ind w:left="3600" w:hanging="360"/>
+      </w:pPr>
+      <w:rPr>
+        <w:rFonts w:ascii="Courier New" w:hAnsi="Courier New" w:cs="Courier New" w:hint="default"/>
+      </w:rPr>
+    </w:lvl>
+    <w:lvl w:ilvl="5" w:tplc="04240005" w:tentative="1">
+      <w:start w:val="1"/>
+      <w:numFmt w:val="bullet"/>
+      <w:lvlText w:val=""/>
+      <w:lvlJc w:val="left"/>
+      <w:pPr>
+        <w:ind w:left="4320" w:hanging="360"/>
+      </w:pPr>
+      <w:rPr>
+        <w:rFonts w:ascii="Wingdings" w:hAnsi="Wingdings" w:hint="default"/>
+      </w:rPr>
+    </w:lvl>
+    <w:lvl w:ilvl="6" w:tplc="04240001" w:tentative="1">
+      <w:start w:val="1"/>
+      <w:numFmt w:val="bullet"/>
+      <w:lvlText w:val=""/>
+      <w:lvlJc w:val="left"/>
+      <w:pPr>
+        <w:ind w:left="5040" w:hanging="360"/>
+      </w:pPr>
+      <w:rPr>
+        <w:rFonts w:ascii="Symbol" w:hAnsi="Symbol" w:hint="default"/>
+      </w:rPr>
+    </w:lvl>
+    <w:lvl w:ilvl="7" w:tplc="04240003" w:tentative="1">
+      <w:start w:val="1"/>
+      <w:numFmt w:val="bullet"/>
+      <w:lvlText w:val="o"/>
+      <w:lvlJc w:val="left"/>
+      <w:pPr>
+        <w:ind w:left="5760" w:hanging="360"/>
+      </w:pPr>
+      <w:rPr>
+        <w:rFonts w:ascii="Courier New" w:hAnsi="Courier New" w:cs="Courier New" w:hint="default"/>
+      </w:rPr>
+    </w:lvl>
+    <w:lvl w:ilvl="8" w:tplc="04240005" w:tentative="1">
+      <w:start w:val="1"/>
+      <w:numFmt w:val="bullet"/>
+      <w:lvlText w:val=""/>
+      <w:lvlJc w:val="left"/>
+      <w:pPr>
+        <w:ind w:left="6480" w:hanging="360"/>
+      </w:pPr>
+      <w:rPr>
+        <w:rFonts w:ascii="Wingdings" w:hAnsi="Wingdings" w:hint="default"/>
+      </w:rPr>
     </w:lvl>
   </w:abstractNum>
   <w:num w:numId="1">
@@ -4070,11 +4260,14 @@
   <w:num w:numId="19">
     <w:abstractNumId w:val="11"/>
   </w:num>
+  <w:num w:numId="20">
+    <w:abstractNumId w:val="19"/>
+  </w:num>
 </w:numbering>
 </file>
 
 <file path=word/styles.xml><?xml version="1.0" encoding="utf-8"?>
-<w:styles xmlns:mc="http://schemas.openxmlformats.org/markup-compatibility/2006" xmlns:r="http://schemas.openxmlformats.org/officeDocument/2006/relationships" xmlns:w="http://schemas.openxmlformats.org/wordprocessingml/2006/main" xmlns:w14="http://schemas.microsoft.com/office/word/2010/wordml" xmlns:w15="http://schemas.microsoft.com/office/word/2012/wordml" xmlns:w16se="http://schemas.microsoft.com/office/word/2015/wordml/symex" mc:Ignorable="w14 w15 w16se">
+<w:styles xmlns:mc="http://schemas.openxmlformats.org/markup-compatibility/2006" xmlns:r="http://schemas.openxmlformats.org/officeDocument/2006/relationships" xmlns:w="http://schemas.openxmlformats.org/wordprocessingml/2006/main" xmlns:w14="http://schemas.microsoft.com/office/word/2010/wordml" xmlns:w15="http://schemas.microsoft.com/office/word/2012/wordml" xmlns:w16cid="http://schemas.microsoft.com/office/word/2016/wordml/cid" xmlns:w16se="http://schemas.microsoft.com/office/word/2015/wordml/symex" mc:Ignorable="w14 w15 w16se w16cid">
   <w:docDefaults>
     <w:rPrDefault>
       <w:rPr>
@@ -4090,7 +4283,7 @@
       </w:pPr>
     </w:pPrDefault>
   </w:docDefaults>
-  <w:latentStyles w:defLockedState="0" w:defUIPriority="99" w:defSemiHidden="0" w:defUnhideWhenUsed="0" w:defQFormat="0" w:count="371">
+  <w:latentStyles w:defLockedState="0" w:defUIPriority="99" w:defSemiHidden="0" w:defUnhideWhenUsed="0" w:defQFormat="0" w:count="375">
     <w:lsdException w:name="Normal" w:uiPriority="0" w:qFormat="1"/>
     <w:lsdException w:name="heading 1" w:uiPriority="9" w:qFormat="1"/>
     <w:lsdException w:name="heading 2" w:semiHidden="1" w:uiPriority="9" w:unhideWhenUsed="1" w:qFormat="1"/>
@@ -4196,7 +4389,6 @@
     <w:lsdException w:name="HTML Sample" w:semiHidden="1" w:unhideWhenUsed="1"/>
     <w:lsdException w:name="HTML Typewriter" w:semiHidden="1" w:unhideWhenUsed="1"/>
     <w:lsdException w:name="HTML Variable" w:semiHidden="1" w:unhideWhenUsed="1"/>
-    <w:lsdException w:name="Normal Table" w:semiHidden="1" w:unhideWhenUsed="1"/>
     <w:lsdException w:name="annotation subject" w:semiHidden="1" w:unhideWhenUsed="1"/>
     <w:lsdException w:name="No List" w:semiHidden="1" w:unhideWhenUsed="1"/>
     <w:lsdException w:name="Outline List 1" w:semiHidden="1" w:unhideWhenUsed="1"/>
@@ -4240,10 +4432,8 @@
     <w:lsdException w:name="Table Elegant" w:semiHidden="1" w:unhideWhenUsed="1"/>
     <w:lsdException w:name="Table Professional" w:semiHidden="1" w:unhideWhenUsed="1"/>
     <w:lsdException w:name="Table Subtle 1" w:semiHidden="1" w:unhideWhenUsed="1"/>
-    <w:lsdException w:name="Table Subtle 2" w:semiHidden="1" w:unhideWhenUsed="1"/>
     <w:lsdException w:name="Table Web 1" w:semiHidden="1" w:unhideWhenUsed="1"/>
     <w:lsdException w:name="Table Web 2" w:semiHidden="1" w:unhideWhenUsed="1"/>
-    <w:lsdException w:name="Table Web 3" w:semiHidden="1" w:unhideWhenUsed="1"/>
     <w:lsdException w:name="Balloon Text" w:semiHidden="1" w:unhideWhenUsed="1"/>
     <w:lsdException w:name="Table Grid" w:uiPriority="39"/>
     <w:lsdException w:name="Table Theme" w:semiHidden="1" w:unhideWhenUsed="1"/>
@@ -4462,6 +4652,10 @@
     <w:lsdException w:name="List Table 5 Dark Accent 6" w:uiPriority="50"/>
     <w:lsdException w:name="List Table 6 Colorful Accent 6" w:uiPriority="51"/>
     <w:lsdException w:name="List Table 7 Colorful Accent 6" w:uiPriority="52"/>
+    <w:lsdException w:name="Mention" w:semiHidden="1" w:unhideWhenUsed="1"/>
+    <w:lsdException w:name="Smart Hyperlink" w:semiHidden="1" w:unhideWhenUsed="1"/>
+    <w:lsdException w:name="Hashtag" w:semiHidden="1" w:unhideWhenUsed="1"/>
+    <w:lsdException w:name="Unresolved Mention" w:semiHidden="1" w:unhideWhenUsed="1"/>
   </w:latentStyles>
   <w:style w:type="paragraph" w:default="1" w:styleId="Navaden">
     <w:name w:val="Normal"/>
@@ -5120,7 +5314,7 @@
 </file>
 
 <file path=customXml/itemProps1.xml><?xml version="1.0" encoding="utf-8"?>
-<ds:datastoreItem xmlns:ds="http://schemas.openxmlformats.org/officeDocument/2006/customXml" ds:itemID="{6FCAEB34-4521-4A68-9E92-7F9F35C8D07C}">
+<ds:datastoreItem xmlns:ds="http://schemas.openxmlformats.org/officeDocument/2006/customXml" ds:itemID="{881EC821-3263-4F1B-9395-940FC3452955}">
   <ds:schemaRefs>
     <ds:schemaRef ds:uri="http://schemas.openxmlformats.org/officeDocument/2006/bibliography"/>
   </ds:schemaRefs>

</xml_diff>